<commit_message>
Change algorythm now works!
</commit_message>
<xml_diff>
--- a/DocFilesFillingProgramm/DocFilesFillingProgrammConsoleTest/bin/Debug/Templates/femaleTemplate.docx
+++ b/DocFilesFillingProgramm/DocFilesFillingProgrammConsoleTest/bin/Debug/Templates/femaleTemplate.docx
@@ -112,57 +112,25 @@
         <w:rPr>
           <w:rFonts w:ascii="Goethe Text" w:hAnsi="Goethe Text"/>
           <w:b/>
-          <w:lang w:val="en-US"/>
-        </w:rPr>
-        <w:t>X</w:t>
+          <w:lang w:val="de-DE"/>
+        </w:rPr>
+        <w:t>&lt;NAME&gt;</w:t>
       </w:r>
       <w:r>
         <w:rPr>
           <w:rFonts w:ascii="Goethe Text" w:hAnsi="Goethe Text"/>
           <w:b/>
-          <w:lang w:val="en-US"/>
-        </w:rPr>
-        <w:t>NAME</w:t>
+          <w:lang w:val="uk-UA"/>
+        </w:rPr>
+        <w:t xml:space="preserve">, </w:t>
       </w:r>
       <w:r>
         <w:rPr>
           <w:rFonts w:ascii="Goethe Text" w:hAnsi="Goethe Text"/>
           <w:b/>
-          <w:lang w:val="en-US"/>
-        </w:rPr>
-        <w:t>X</w:t>
-      </w:r>
-      <w:r>
-        <w:rPr>
-          <w:rFonts w:ascii="Goethe Text" w:hAnsi="Goethe Text"/>
-          <w:b/>
-          <w:lang w:val="de-DE"/>
-        </w:rPr>
-        <w:t xml:space="preserve">, </w:t>
-      </w:r>
-      <w:r>
-        <w:rPr>
-          <w:rFonts w:ascii="Goethe Text" w:hAnsi="Goethe Text"/>
-          <w:b/>
-          <w:lang w:val="de-DE"/>
-        </w:rPr>
-        <w:t>X</w:t>
-      </w:r>
-      <w:r>
-        <w:rPr>
-          <w:rFonts w:ascii="Goethe Text" w:hAnsi="Goethe Text"/>
-          <w:b/>
-          <w:lang w:val="de-DE"/>
-        </w:rPr>
-        <w:t>SURNAME</w:t>
-      </w:r>
-      <w:r>
-        <w:rPr>
-          <w:rFonts w:ascii="Goethe Text" w:hAnsi="Goethe Text"/>
-          <w:b/>
-          <w:lang w:val="de-DE"/>
-        </w:rPr>
-        <w:t>X</w:t>
+          <w:lang w:val="de-DE"/>
+        </w:rPr>
+        <w:t xml:space="preserve"> &lt;LASTNAME&gt;</w:t>
       </w:r>
     </w:p>
     <w:p>
@@ -219,27 +187,29 @@
           <w:lang w:val="uk-UA"/>
         </w:rPr>
       </w:pPr>
+      <w:bookmarkStart w:id="0" w:name="_GoBack"/>
+      <w:r>
+        <w:rPr>
+          <w:rFonts w:ascii="Goethe Text" w:hAnsi="Goethe Text"/>
+          <w:lang w:val="uk-UA"/>
+        </w:rPr>
+        <w:t>&lt;</w:t>
+      </w:r>
       <w:r>
         <w:rPr>
           <w:rFonts w:ascii="Goethe Text" w:hAnsi="Goethe Text"/>
           <w:lang w:val="en-US"/>
         </w:rPr>
-        <w:t>X</w:t>
-      </w:r>
-      <w:r>
-        <w:rPr>
-          <w:rFonts w:ascii="Goethe Text" w:hAnsi="Goethe Text"/>
-          <w:lang w:val="en-US"/>
-        </w:rPr>
-        <w:t>BIRTHDATE</w:t>
-      </w:r>
-      <w:r>
-        <w:rPr>
-          <w:rFonts w:ascii="Goethe Text" w:hAnsi="Goethe Text"/>
-          <w:lang w:val="en-US"/>
-        </w:rPr>
-        <w:t>X</w:t>
-      </w:r>
+        <w:t>birthdate</w:t>
+      </w:r>
+      <w:r>
+        <w:rPr>
+          <w:rFonts w:ascii="Goethe Text" w:hAnsi="Goethe Text"/>
+          <w:lang w:val="uk-UA"/>
+        </w:rPr>
+        <w:t>&gt;</w:t>
+      </w:r>
+      <w:bookmarkEnd w:id="0"/>
       <w:r>
         <w:rPr>
           <w:rFonts w:ascii="Goethe Text" w:hAnsi="Goethe Text"/>
@@ -253,6 +223,13 @@
           <w:lang w:val="uk-UA"/>
         </w:rPr>
         <w:t xml:space="preserve">  </w:t>
+      </w:r>
+      <w:r>
+        <w:rPr>
+          <w:rFonts w:ascii="Goethe Text" w:hAnsi="Goethe Text"/>
+          <w:lang w:val="uk-UA"/>
+        </w:rPr>
+        <w:t xml:space="preserve">       </w:t>
       </w:r>
       <w:r>
         <w:rPr>
@@ -718,7 +695,7 @@
           <w:szCs w:val="28"/>
           <w:lang w:val="de-DE"/>
         </w:rPr>
-        <w:t>X</w:t>
+        <w:t>&lt;dl&gt;</w:t>
       </w:r>
       <w:r>
         <w:rPr>
@@ -727,9 +704,9 @@
           <w:bCs/>
           <w:sz w:val="28"/>
           <w:szCs w:val="28"/>
-          <w:lang w:val="de-DE"/>
-        </w:rPr>
-        <w:t>D</w:t>
+          <w:lang w:val="uk-UA"/>
+        </w:rPr>
+        <w:t xml:space="preserve"> </w:t>
       </w:r>
       <w:r>
         <w:rPr>
@@ -740,7 +717,7 @@
           <w:szCs w:val="28"/>
           <w:lang w:val="de-DE"/>
         </w:rPr>
-        <w:t>L</w:t>
+        <w:t>&lt;d</w:t>
       </w:r>
       <w:r>
         <w:rPr>
@@ -749,9 +726,9 @@
           <w:bCs/>
           <w:sz w:val="28"/>
           <w:szCs w:val="28"/>
-          <w:lang w:val="de-DE"/>
-        </w:rPr>
-        <w:t>X</w:t>
+          <w:lang w:val="uk-UA"/>
+        </w:rPr>
+        <w:t>n</w:t>
       </w:r>
       <w:r>
         <w:rPr>
@@ -760,9 +737,63 @@
           <w:bCs/>
           <w:sz w:val="28"/>
           <w:szCs w:val="28"/>
-          <w:lang w:val="uk-UA"/>
-        </w:rPr>
-        <w:t xml:space="preserve"> </w:t>
+          <w:lang w:val="de-DE"/>
+        </w:rPr>
+        <w:t>&gt;</w:t>
+      </w:r>
+    </w:p>
+    <w:p>
+      <w:pPr>
+        <w:rPr>
+          <w:lang w:val="uk-UA"/>
+        </w:rPr>
+      </w:pPr>
+    </w:p>
+    <w:p>
+      <w:pPr>
+        <w:rPr>
+          <w:rFonts w:ascii="Goethe Text" w:hAnsi="Goethe Text"/>
+          <w:lang w:val="uk-UA"/>
+        </w:rPr>
+      </w:pPr>
+      <w:r>
+        <w:rPr>
+          <w:rFonts w:ascii="Goethe Text" w:hAnsi="Goethe Text"/>
+          <w:lang w:val="de-DE"/>
+        </w:rPr>
+        <w:t>von</w:t>
+      </w:r>
+      <w:r>
+        <w:rPr>
+          <w:rFonts w:ascii="Goethe Text" w:hAnsi="Goethe Text"/>
+          <w:lang w:val="uk-UA"/>
+        </w:rPr>
+        <w:t xml:space="preserve"> | з           </w:t>
+      </w:r>
+      <w:r>
+        <w:rPr>
+          <w:rFonts w:ascii="Goethe Titel" w:hAnsi="Goethe Titel"/>
+          <w:bCs/>
+          <w:lang w:val="de-DE"/>
+        </w:rPr>
+        <w:t>&lt;</w:t>
+      </w:r>
+      <w:proofErr w:type="spellStart"/>
+      <w:r>
+        <w:rPr>
+          <w:rFonts w:ascii="Goethe Text" w:hAnsi="Goethe Text"/>
+          <w:lang w:val="de-DE"/>
+        </w:rPr>
+        <w:t>begindate</w:t>
+      </w:r>
+      <w:proofErr w:type="spellEnd"/>
+      <w:r>
+        <w:rPr>
+          <w:rFonts w:ascii="Goethe Titel" w:hAnsi="Goethe Titel"/>
+          <w:bCs/>
+          <w:lang w:val="de-DE"/>
+        </w:rPr>
+        <w:t>&gt;</w:t>
       </w:r>
       <w:r>
         <w:rPr>
@@ -773,162 +804,74 @@
           <w:szCs w:val="28"/>
           <w:lang w:val="de-DE"/>
         </w:rPr>
-        <w:t>X</w:t>
+        <w:t xml:space="preserve">  </w:t>
+      </w:r>
+      <w:r>
+        <w:rPr>
+          <w:rFonts w:ascii="Goethe Text" w:hAnsi="Goethe Text"/>
+          <w:lang w:val="uk-UA"/>
+        </w:rPr>
+        <w:t xml:space="preserve">          </w:t>
+      </w:r>
+      <w:r>
+        <w:rPr>
+          <w:rFonts w:ascii="Goethe Text" w:hAnsi="Goethe Text"/>
+          <w:lang w:val="de-DE"/>
+        </w:rPr>
+        <w:t xml:space="preserve">               </w:t>
+      </w:r>
+      <w:r>
+        <w:rPr>
+          <w:rFonts w:ascii="Goethe Text" w:hAnsi="Goethe Text"/>
+          <w:lang w:val="de-DE"/>
+        </w:rPr>
+        <w:t>bis</w:t>
+      </w:r>
+      <w:r>
+        <w:rPr>
+          <w:rFonts w:ascii="Goethe Text" w:hAnsi="Goethe Text"/>
+          <w:lang w:val="uk-UA"/>
+        </w:rPr>
+        <w:t xml:space="preserve"> </w:t>
+      </w:r>
+      <w:r>
+        <w:rPr>
+          <w:rFonts w:ascii="Goethe Text" w:hAnsi="Goethe Text"/>
+          <w:lang w:val="de-DE"/>
+        </w:rPr>
+        <w:t>zum</w:t>
+      </w:r>
+      <w:r>
+        <w:rPr>
+          <w:rFonts w:ascii="Goethe Text" w:hAnsi="Goethe Text"/>
+          <w:lang w:val="uk-UA"/>
+        </w:rPr>
+        <w:t xml:space="preserve"> | до              </w:t>
       </w:r>
       <w:r>
         <w:rPr>
           <w:rFonts w:ascii="Goethe Titel" w:hAnsi="Goethe Titel"/>
-          <w:b/>
           <w:bCs/>
-          <w:sz w:val="28"/>
-          <w:szCs w:val="28"/>
-          <w:lang w:val="de-DE"/>
-        </w:rPr>
-        <w:t>D</w:t>
-      </w:r>
+          <w:lang w:val="de-DE"/>
+        </w:rPr>
+        <w:t>&lt;</w:t>
+      </w:r>
+      <w:proofErr w:type="spellStart"/>
+      <w:r>
+        <w:rPr>
+          <w:rFonts w:ascii="Goethe Text" w:hAnsi="Goethe Text"/>
+          <w:lang w:val="de-DE"/>
+        </w:rPr>
+        <w:t>enddate</w:t>
+      </w:r>
+      <w:proofErr w:type="spellEnd"/>
       <w:r>
         <w:rPr>
           <w:rFonts w:ascii="Goethe Titel" w:hAnsi="Goethe Titel"/>
-          <w:b/>
           <w:bCs/>
-          <w:sz w:val="28"/>
-          <w:szCs w:val="28"/>
-          <w:lang w:val="uk-UA"/>
-        </w:rPr>
-        <w:t>N</w:t>
-      </w:r>
-      <w:r>
-        <w:rPr>
-          <w:rFonts w:ascii="Goethe Titel" w:hAnsi="Goethe Titel"/>
-          <w:b/>
-          <w:bCs/>
-          <w:sz w:val="28"/>
-          <w:szCs w:val="28"/>
-          <w:lang w:val="de-DE"/>
-        </w:rPr>
-        <w:t>X</w:t>
-      </w:r>
-    </w:p>
-    <w:p>
-      <w:pPr>
-        <w:rPr>
-          <w:lang w:val="uk-UA"/>
-        </w:rPr>
-      </w:pPr>
-    </w:p>
-    <w:p>
-      <w:pPr>
-        <w:rPr>
-          <w:rFonts w:ascii="Goethe Text" w:hAnsi="Goethe Text"/>
-          <w:lang w:val="uk-UA"/>
-        </w:rPr>
-      </w:pPr>
-      <w:r>
-        <w:rPr>
-          <w:rFonts w:ascii="Goethe Text" w:hAnsi="Goethe Text"/>
-          <w:lang w:val="de-DE"/>
-        </w:rPr>
-        <w:t>von</w:t>
-      </w:r>
-      <w:r>
-        <w:rPr>
-          <w:rFonts w:ascii="Goethe Text" w:hAnsi="Goethe Text"/>
-          <w:lang w:val="uk-UA"/>
-        </w:rPr>
-        <w:t xml:space="preserve"> | з           </w:t>
-      </w:r>
-      <w:r>
-        <w:rPr>
-          <w:rFonts w:ascii="Goethe Titel" w:hAnsi="Goethe Titel"/>
-          <w:b/>
-          <w:bCs/>
-          <w:sz w:val="28"/>
-          <w:szCs w:val="28"/>
-          <w:lang w:val="de-DE"/>
-        </w:rPr>
-        <w:t>X</w:t>
-      </w:r>
-      <w:r>
-        <w:rPr>
-          <w:rFonts w:ascii="Goethe Text" w:hAnsi="Goethe Text"/>
-          <w:lang w:val="de-DE"/>
-        </w:rPr>
-        <w:t>BEGINDATE</w:t>
-      </w:r>
-      <w:r>
-        <w:rPr>
-          <w:rFonts w:ascii="Goethe Titel" w:hAnsi="Goethe Titel"/>
-          <w:b/>
-          <w:bCs/>
-          <w:sz w:val="28"/>
-          <w:szCs w:val="28"/>
-          <w:lang w:val="de-DE"/>
-        </w:rPr>
-        <w:t>X</w:t>
-      </w:r>
-      <w:r>
-        <w:rPr>
-          <w:rFonts w:ascii="Goethe Text" w:hAnsi="Goethe Text"/>
-          <w:lang w:val="uk-UA"/>
-        </w:rPr>
-        <w:t xml:space="preserve">           </w:t>
-      </w:r>
-      <w:r>
-        <w:rPr>
-          <w:rFonts w:ascii="Goethe Text" w:hAnsi="Goethe Text"/>
-          <w:lang w:val="de-DE"/>
-        </w:rPr>
-        <w:t>bis</w:t>
-      </w:r>
-      <w:r>
-        <w:rPr>
-          <w:rFonts w:ascii="Goethe Text" w:hAnsi="Goethe Text"/>
-          <w:lang w:val="uk-UA"/>
-        </w:rPr>
-        <w:t xml:space="preserve"> </w:t>
-      </w:r>
-      <w:r>
-        <w:rPr>
-          <w:rFonts w:ascii="Goethe Text" w:hAnsi="Goethe Text"/>
-          <w:lang w:val="de-DE"/>
-        </w:rPr>
-        <w:t>zum</w:t>
-      </w:r>
-      <w:r>
-        <w:rPr>
-          <w:rFonts w:ascii="Goethe Text" w:hAnsi="Goethe Text"/>
-          <w:lang w:val="uk-UA"/>
-        </w:rPr>
-        <w:t xml:space="preserve"> | до              </w:t>
-      </w:r>
-      <w:r>
-        <w:rPr>
-          <w:rFonts w:ascii="Goethe Titel" w:hAnsi="Goethe Titel"/>
-          <w:b/>
-          <w:bCs/>
-          <w:sz w:val="28"/>
-          <w:szCs w:val="28"/>
-          <w:lang w:val="de-DE"/>
-        </w:rPr>
-        <w:t>X</w:t>
-      </w:r>
-      <w:r>
-        <w:rPr>
-          <w:rFonts w:ascii="Goethe Text" w:hAnsi="Goethe Text"/>
-          <w:lang w:val="de-DE"/>
-        </w:rPr>
-        <w:t>ENDDATE</w:t>
-      </w:r>
-      <w:r>
-        <w:rPr>
-          <w:rFonts w:ascii="Goethe Titel" w:hAnsi="Goethe Titel"/>
-          <w:b/>
-          <w:bCs/>
-          <w:sz w:val="28"/>
-          <w:szCs w:val="28"/>
-          <w:lang w:val="de-DE"/>
-        </w:rPr>
-        <w:t>X</w:t>
+          <w:lang w:val="de-DE"/>
+        </w:rPr>
+        <w:t>&gt;</w:t>
       </w:r>
     </w:p>
     <w:p>
@@ -953,7 +896,7 @@
       </w:tblPr>
       <w:tblGrid>
         <w:gridCol w:w="3190"/>
-        <w:gridCol w:w="1010"/>
+        <w:gridCol w:w="727"/>
         <w:gridCol w:w="4680"/>
       </w:tblGrid>
       <w:tr>
@@ -986,7 +929,6 @@
             <w:pPr>
               <w:rPr>
                 <w:rFonts w:ascii="Goethe Text" w:hAnsi="Goethe Text"/>
-                <w:b/>
                 <w:bCs/>
                 <w:lang w:val="de-DE"/>
               </w:rPr>
@@ -994,33 +936,27 @@
             <w:r>
               <w:rPr>
                 <w:rFonts w:ascii="Goethe Titel" w:hAnsi="Goethe Titel"/>
-                <w:b/>
                 <w:bCs/>
-                <w:sz w:val="28"/>
-                <w:szCs w:val="28"/>
                 <w:lang w:val="de-DE"/>
               </w:rPr>
-              <w:t>X</w:t>
-            </w:r>
-            <w:r>
-              <w:rPr>
-                <w:rFonts w:ascii="Goethe Text" w:hAnsi="Goethe Text"/>
-                <w:sz w:val="28"/>
-                <w:szCs w:val="28"/>
+              <w:t>&lt;</w:t>
+            </w:r>
+            <w:proofErr w:type="spellStart"/>
+            <w:r>
+              <w:rPr>
+                <w:rFonts w:ascii="Goethe Text" w:hAnsi="Goethe Text"/>
                 <w:lang w:val="de-DE"/>
               </w:rPr>
-              <w:t>HC</w:t>
-            </w:r>
+              <w:t>hd</w:t>
+            </w:r>
+            <w:proofErr w:type="spellEnd"/>
             <w:r>
               <w:rPr>
                 <w:rFonts w:ascii="Goethe Titel" w:hAnsi="Goethe Titel"/>
-                <w:b/>
                 <w:bCs/>
-                <w:sz w:val="28"/>
-                <w:szCs w:val="28"/>
                 <w:lang w:val="de-DE"/>
               </w:rPr>
-              <w:t>X</w:t>
+              <w:t>&gt;</w:t>
             </w:r>
           </w:p>
         </w:tc>
@@ -1045,31 +981,25 @@
             <w:r>
               <w:rPr>
                 <w:rFonts w:ascii="Goethe Titel" w:hAnsi="Goethe Titel"/>
-                <w:b/>
                 <w:bCs/>
-                <w:sz w:val="28"/>
-                <w:szCs w:val="28"/>
                 <w:lang w:val="de-DE"/>
               </w:rPr>
-              <w:t>X</w:t>
+              <w:t>&lt;</w:t>
             </w:r>
             <w:r>
               <w:rPr>
                 <w:rFonts w:ascii="Goethe Text" w:hAnsi="Goethe Text"/>
                 <w:lang w:val="de-DE"/>
               </w:rPr>
-              <w:t>MC</w:t>
+              <w:t>md</w:t>
             </w:r>
             <w:r>
               <w:rPr>
                 <w:rFonts w:ascii="Goethe Titel" w:hAnsi="Goethe Titel"/>
-                <w:b/>
                 <w:bCs/>
-                <w:sz w:val="28"/>
-                <w:szCs w:val="28"/>
                 <w:lang w:val="de-DE"/>
               </w:rPr>
-              <w:t>X</w:t>
+              <w:t>&gt;</w:t>
             </w:r>
             <w:r>
               <w:rPr>
@@ -1198,29 +1128,23 @@
             <w:r>
               <w:rPr>
                 <w:rFonts w:ascii="Goethe Titel" w:hAnsi="Goethe Titel"/>
-                <w:b/>
                 <w:bCs/>
-                <w:sz w:val="28"/>
-                <w:szCs w:val="28"/>
-              </w:rPr>
-              <w:t>X</w:t>
+              </w:rPr>
+              <w:t>&lt;</w:t>
             </w:r>
             <w:r>
               <w:rPr>
                 <w:rFonts w:ascii="Goethe Text" w:hAnsi="Goethe Text"/>
                 <w:lang w:val="de-DE"/>
               </w:rPr>
-              <w:t>MC</w:t>
+              <w:t>md</w:t>
             </w:r>
             <w:r>
               <w:rPr>
                 <w:rFonts w:ascii="Goethe Titel" w:hAnsi="Goethe Titel"/>
-                <w:b/>
                 <w:bCs/>
-                <w:sz w:val="28"/>
-                <w:szCs w:val="28"/>
-              </w:rPr>
-              <w:t>X</w:t>
+              </w:rPr>
+              <w:t>&gt;</w:t>
             </w:r>
             <w:r>
               <w:rPr>
@@ -1355,7 +1279,6 @@
                 <w:lang w:val="uk-UA"/>
               </w:rPr>
             </w:pPr>
-            <w:bookmarkStart w:id="0" w:name="_GoBack"/>
           </w:p>
           <w:tbl>
             <w:tblPr>
@@ -2130,7 +2053,6 @@
           </w:p>
         </w:tc>
       </w:tr>
-      <w:bookmarkEnd w:id="0"/>
     </w:tbl>
     <w:p>
       <w:pPr>
@@ -2168,14 +2090,7 @@
           <w:rFonts w:ascii="Goethe Text" w:hAnsi="Goethe Text"/>
           <w:lang w:val="de-DE"/>
         </w:rPr>
-        <w:t>h</w:t>
-      </w:r>
-      <w:r>
-        <w:rPr>
-          <w:rFonts w:ascii="Goethe Text" w:hAnsi="Goethe Text"/>
-          <w:lang w:val="de-DE"/>
-        </w:rPr>
-        <w:t>at</w:t>
+        <w:t>hat</w:t>
       </w:r>
       <w:r>
         <w:rPr>
@@ -2187,31 +2102,27 @@
       <w:r>
         <w:rPr>
           <w:rFonts w:ascii="Goethe Titel" w:hAnsi="Goethe Titel"/>
-          <w:b/>
           <w:bCs/>
-          <w:sz w:val="28"/>
-          <w:szCs w:val="28"/>
-          <w:lang w:val="uk-UA"/>
-        </w:rPr>
-        <w:t>X</w:t>
-      </w:r>
-      <w:r>
-        <w:rPr>
-          <w:rFonts w:ascii="Goethe Text" w:hAnsi="Goethe Text"/>
-          <w:lang w:val="de-DE"/>
-        </w:rPr>
-        <w:t>GERMARK</w:t>
-      </w:r>
+          <w:lang w:val="uk-UA"/>
+        </w:rPr>
+        <w:t>&lt;</w:t>
+      </w:r>
+      <w:proofErr w:type="spellStart"/>
+      <w:r>
+        <w:rPr>
+          <w:rFonts w:ascii="Goethe Text" w:hAnsi="Goethe Text"/>
+          <w:lang w:val="de-DE"/>
+        </w:rPr>
+        <w:t>germark</w:t>
+      </w:r>
+      <w:proofErr w:type="spellEnd"/>
       <w:r>
         <w:rPr>
           <w:rFonts w:ascii="Goethe Titel" w:hAnsi="Goethe Titel"/>
-          <w:b/>
           <w:bCs/>
-          <w:sz w:val="28"/>
-          <w:szCs w:val="28"/>
-          <w:lang w:val="uk-UA"/>
-        </w:rPr>
-        <w:t>X</w:t>
+          <w:lang w:val="uk-UA"/>
+        </w:rPr>
+        <w:t>&gt;</w:t>
       </w:r>
       <w:r>
         <w:rPr>
@@ -2259,31 +2170,27 @@
       <w:r>
         <w:rPr>
           <w:rFonts w:ascii="Goethe Titel" w:hAnsi="Goethe Titel"/>
-          <w:b/>
           <w:bCs/>
-          <w:sz w:val="28"/>
-          <w:szCs w:val="28"/>
-          <w:lang w:val="de-DE"/>
-        </w:rPr>
-        <w:t>X</w:t>
-      </w:r>
-      <w:r>
-        <w:rPr>
-          <w:rFonts w:ascii="Goethe Text" w:hAnsi="Goethe Text"/>
-          <w:lang w:val="de-DE"/>
-        </w:rPr>
-        <w:t>UKRMARK</w:t>
-      </w:r>
+          <w:lang w:val="uk-UA"/>
+        </w:rPr>
+        <w:t>&lt;</w:t>
+      </w:r>
+      <w:proofErr w:type="spellStart"/>
+      <w:r>
+        <w:rPr>
+          <w:rFonts w:ascii="Goethe Text" w:hAnsi="Goethe Text"/>
+          <w:lang w:val="de-DE"/>
+        </w:rPr>
+        <w:t>ukrmark</w:t>
+      </w:r>
+      <w:proofErr w:type="spellEnd"/>
       <w:r>
         <w:rPr>
           <w:rFonts w:ascii="Goethe Titel" w:hAnsi="Goethe Titel"/>
-          <w:b/>
           <w:bCs/>
-          <w:sz w:val="28"/>
-          <w:szCs w:val="28"/>
-          <w:lang w:val="de-DE"/>
-        </w:rPr>
-        <w:t>X</w:t>
+          <w:lang w:val="uk-UA"/>
+        </w:rPr>
+        <w:t>&gt;</w:t>
       </w:r>
       <w:r>
         <w:rPr>
@@ -2722,31 +2629,27 @@
             <w:r>
               <w:rPr>
                 <w:rFonts w:ascii="Goethe Titel" w:hAnsi="Goethe Titel"/>
-                <w:b/>
                 <w:bCs/>
-                <w:sz w:val="28"/>
-                <w:szCs w:val="28"/>
                 <w:lang w:val="de-DE"/>
               </w:rPr>
-              <w:t>X</w:t>
-            </w:r>
+              <w:t>&lt;</w:t>
+            </w:r>
+            <w:proofErr w:type="spellStart"/>
             <w:r>
               <w:rPr>
                 <w:rFonts w:ascii="Goethe Text" w:hAnsi="Goethe Text"/>
                 <w:lang w:val="en-US"/>
               </w:rPr>
-              <w:t>FILLDATE</w:t>
-            </w:r>
+              <w:t>filldate</w:t>
+            </w:r>
+            <w:proofErr w:type="spellEnd"/>
             <w:r>
               <w:rPr>
                 <w:rFonts w:ascii="Goethe Titel" w:hAnsi="Goethe Titel"/>
-                <w:b/>
                 <w:bCs/>
-                <w:sz w:val="28"/>
-                <w:szCs w:val="28"/>
                 <w:lang w:val="de-DE"/>
               </w:rPr>
-              <w:t>X</w:t>
+              <w:t>&gt;</w:t>
             </w:r>
           </w:p>
           <w:p>
@@ -3239,21 +3142,21 @@
           <w:rFonts w:ascii="Goethe Text" w:hAnsi="Goethe Text"/>
           <w:lang w:val="en-US"/>
         </w:rPr>
-        <w:t>X</w:t>
+        <w:t>&lt;</w:t>
       </w:r>
       <w:r>
         <w:rPr>
           <w:rFonts w:ascii="Goethe Text" w:hAnsi="Goethe Text"/>
           <w:lang w:val="en-US"/>
         </w:rPr>
-        <w:t>ID</w:t>
+        <w:t>id</w:t>
       </w:r>
       <w:r>
         <w:rPr>
           <w:rFonts w:ascii="Goethe Text" w:hAnsi="Goethe Text"/>
           <w:lang w:val="en-US"/>
         </w:rPr>
-        <w:t>X</w:t>
+        <w:t>&gt;</w:t>
       </w:r>
     </w:p>
     <w:p/>

</xml_diff>